<commit_message>
C# lab7, lab8 added and changed MCHA labs
</commit_message>
<xml_diff>
--- a/mcha/lab3/отчет лаб3.docx
+++ b/mcha/lab3/отчет лаб3.docx
@@ -14376,7 +14376,7 @@
     </w:p>
     <w:p>
       <w:pPr>
-        <w:jc w:val="center"/>
+        <w:spacing w:after="160" w:line="259" w:lineRule="auto"/>
         <w:rPr>
           <w:sz w:val="28"/>
           <w:szCs w:val="28"/>
@@ -14385,90 +14385,12 @@
       </w:pPr>
       <w:r>
         <w:rPr>
-          <w:noProof/>
           <w:sz w:val="28"/>
           <w:szCs w:val="28"/>
           <w:lang w:val="en-US"/>
         </w:rPr>
-        <w:drawing>
-          <wp:inline distT="0" distB="0" distL="0" distR="0" wp14:anchorId="00B0C49C" wp14:editId="76D0DB6A">
-            <wp:extent cx="5486400" cy="3200400"/>
-            <wp:effectExtent l="0" t="0" r="0" b="0"/>
-            <wp:docPr id="627391595" name="Диаграмма 8"/>
-            <wp:cNvGraphicFramePr/>
-            <a:graphic xmlns:a="http://schemas.openxmlformats.org/drawingml/2006/main">
-              <a:graphicData uri="http://schemas.openxmlformats.org/drawingml/2006/chart">
-                <c:chart xmlns:c="http://schemas.openxmlformats.org/drawingml/2006/chart" xmlns:r="http://schemas.openxmlformats.org/officeDocument/2006/relationships" r:id="rId19"/>
-              </a:graphicData>
-            </a:graphic>
-          </wp:inline>
-        </w:drawing>
-      </w:r>
-    </w:p>
-    <w:p>
-      <w:pPr>
-        <w:jc w:val="center"/>
-        <w:rPr>
-          <w:b/>
-          <w:bCs/>
-          <w:color w:val="000000"/>
-          <w:sz w:val="32"/>
-          <w:szCs w:val="32"/>
-          <w:lang w:val="ru-RU"/>
-        </w:rPr>
-      </w:pPr>
-    </w:p>
-    <w:p>
-      <w:pPr>
-        <w:jc w:val="center"/>
-        <w:rPr>
-          <w:b/>
-          <w:bCs/>
-          <w:color w:val="000000"/>
-          <w:sz w:val="32"/>
-          <w:szCs w:val="32"/>
-          <w:lang w:val="ru-RU"/>
-        </w:rPr>
-      </w:pPr>
-    </w:p>
-    <w:p>
-      <w:pPr>
-        <w:jc w:val="center"/>
-        <w:rPr>
-          <w:b/>
-          <w:bCs/>
-          <w:color w:val="000000"/>
-          <w:sz w:val="32"/>
-          <w:szCs w:val="32"/>
-          <w:lang w:val="ru-RU"/>
-        </w:rPr>
-      </w:pPr>
-    </w:p>
-    <w:p>
-      <w:pPr>
-        <w:jc w:val="center"/>
-        <w:rPr>
-          <w:b/>
-          <w:bCs/>
-          <w:color w:val="000000"/>
-          <w:sz w:val="32"/>
-          <w:szCs w:val="32"/>
-          <w:lang w:val="ru-RU"/>
-        </w:rPr>
-      </w:pPr>
-    </w:p>
-    <w:p>
-      <w:pPr>
-        <w:jc w:val="center"/>
-        <w:rPr>
-          <w:b/>
-          <w:bCs/>
-          <w:color w:val="000000"/>
-          <w:sz w:val="32"/>
-          <w:szCs w:val="32"/>
-          <w:lang w:val="ru-RU"/>
-        </w:rPr>
-      </w:pPr>
+        <w:br w:type="page"/>
+      </w:r>
     </w:p>
     <w:p>
       <w:pPr>
@@ -14814,7 +14736,7 @@
                     <pic:cNvPicPr/>
                   </pic:nvPicPr>
                   <pic:blipFill>
-                    <a:blip r:embed="rId20"/>
+                    <a:blip r:embed="rId19"/>
                     <a:stretch>
                       <a:fillRect/>
                     </a:stretch>
@@ -15190,7 +15112,7 @@
                     <pic:cNvPicPr/>
                   </pic:nvPicPr>
                   <pic:blipFill>
-                    <a:blip r:embed="rId21"/>
+                    <a:blip r:embed="rId20"/>
                     <a:stretch>
                       <a:fillRect/>
                     </a:stretch>
@@ -15426,7 +15348,7 @@
                     <pic:cNvPicPr/>
                   </pic:nvPicPr>
                   <pic:blipFill rotWithShape="1">
-                    <a:blip r:embed="rId22"/>
+                    <a:blip r:embed="rId21"/>
                     <a:srcRect r="1413"/>
                     <a:stretch/>
                   </pic:blipFill>
@@ -15665,7 +15587,7 @@
       </w:pPr>
     </w:p>
     <w:sectPr>
-      <w:footerReference w:type="default" r:id="rId23"/>
+      <w:footerReference w:type="default" r:id="rId22"/>
       <w:pgSz w:w="11906" w:h="16838"/>
       <w:pgMar w:top="1134" w:right="1134" w:bottom="1134" w:left="1134" w:header="709" w:footer="709" w:gutter="0"/>
       <w:cols w:space="708"/>
@@ -16746,1028 +16668,6 @@
 </w:styles>
 </file>
 
-<file path=word/charts/chart1.xml><?xml version="1.0" encoding="utf-8"?>
-<c:chartSpace xmlns:c="http://schemas.openxmlformats.org/drawingml/2006/chart" xmlns:a="http://schemas.openxmlformats.org/drawingml/2006/main" xmlns:r="http://schemas.openxmlformats.org/officeDocument/2006/relationships" xmlns:c16r2="http://schemas.microsoft.com/office/drawing/2015/06/chart">
-  <c:date1904 val="0"/>
-  <c:lang val="en-GB"/>
-  <c:roundedCorners val="0"/>
-  <mc:AlternateContent xmlns:mc="http://schemas.openxmlformats.org/markup-compatibility/2006">
-    <mc:Choice xmlns:c14="http://schemas.microsoft.com/office/drawing/2007/8/2/chart" Requires="c14">
-      <c14:style val="102"/>
-    </mc:Choice>
-    <mc:Fallback>
-      <c:style val="2"/>
-    </mc:Fallback>
-  </mc:AlternateContent>
-  <c:chart>
-    <c:title>
-      <c:tx>
-        <c:rich>
-          <a:bodyPr rot="0" spcFirstLastPara="1" vertOverflow="ellipsis" vert="horz" wrap="square" anchor="ctr" anchorCtr="1"/>
-          <a:lstStyle/>
-          <a:p>
-            <a:pPr>
-              <a:defRPr sz="1400" b="0" i="0" u="none" strike="noStrike" kern="1200" spc="0" baseline="0">
-                <a:solidFill>
-                  <a:schemeClr val="tx1">
-                    <a:lumMod val="65000"/>
-                    <a:lumOff val="35000"/>
-                  </a:schemeClr>
-                </a:solidFill>
-                <a:latin typeface="+mn-lt"/>
-                <a:ea typeface="+mn-ea"/>
-                <a:cs typeface="+mn-cs"/>
-              </a:defRPr>
-            </a:pPr>
-            <a:r>
-              <a:rPr lang="ru-RU"/>
-              <a:t>Число</a:t>
-            </a:r>
-            <a:r>
-              <a:rPr lang="ru-RU" baseline="0"/>
-              <a:t> итераций методов</a:t>
-            </a:r>
-            <a:endParaRPr lang="ru-RU"/>
-          </a:p>
-        </c:rich>
-      </c:tx>
-      <c:overlay val="0"/>
-      <c:spPr>
-        <a:noFill/>
-        <a:ln>
-          <a:noFill/>
-        </a:ln>
-        <a:effectLst/>
-      </c:spPr>
-      <c:txPr>
-        <a:bodyPr rot="0" spcFirstLastPara="1" vertOverflow="ellipsis" vert="horz" wrap="square" anchor="ctr" anchorCtr="1"/>
-        <a:lstStyle/>
-        <a:p>
-          <a:pPr>
-            <a:defRPr sz="1400" b="0" i="0" u="none" strike="noStrike" kern="1200" spc="0" baseline="0">
-              <a:solidFill>
-                <a:schemeClr val="tx1">
-                  <a:lumMod val="65000"/>
-                  <a:lumOff val="35000"/>
-                </a:schemeClr>
-              </a:solidFill>
-              <a:latin typeface="+mn-lt"/>
-              <a:ea typeface="+mn-ea"/>
-              <a:cs typeface="+mn-cs"/>
-            </a:defRPr>
-          </a:pPr>
-          <a:endParaRPr lang="en-RU"/>
-        </a:p>
-      </c:txPr>
-    </c:title>
-    <c:autoTitleDeleted val="0"/>
-    <c:plotArea>
-      <c:layout/>
-      <c:lineChart>
-        <c:grouping val="standard"/>
-        <c:varyColors val="0"/>
-        <c:ser>
-          <c:idx val="0"/>
-          <c:order val="0"/>
-          <c:tx>
-            <c:strRef>
-              <c:f>Лист1!$B$1</c:f>
-              <c:strCache>
-                <c:ptCount val="1"/>
-                <c:pt idx="0">
-                  <c:v>Половинного деления</c:v>
-                </c:pt>
-              </c:strCache>
-            </c:strRef>
-          </c:tx>
-          <c:spPr>
-            <a:ln w="28575" cap="rnd">
-              <a:solidFill>
-                <a:schemeClr val="accent1"/>
-              </a:solidFill>
-              <a:round/>
-            </a:ln>
-            <a:effectLst/>
-          </c:spPr>
-          <c:marker>
-            <c:symbol val="none"/>
-          </c:marker>
-          <c:cat>
-            <c:strRef>
-              <c:f>Лист1!$A$2:$A$4</c:f>
-              <c:strCache>
-                <c:ptCount val="2"/>
-                <c:pt idx="0">
-                  <c:v>Промежуток 1</c:v>
-                </c:pt>
-                <c:pt idx="1">
-                  <c:v>Промежуток 2</c:v>
-                </c:pt>
-              </c:strCache>
-            </c:strRef>
-          </c:cat>
-          <c:val>
-            <c:numRef>
-              <c:f>Лист1!$B$2:$B$4</c:f>
-              <c:numCache>
-                <c:formatCode>General</c:formatCode>
-                <c:ptCount val="3"/>
-                <c:pt idx="0">
-                  <c:v>20</c:v>
-                </c:pt>
-                <c:pt idx="1">
-                  <c:v>20</c:v>
-                </c:pt>
-              </c:numCache>
-            </c:numRef>
-          </c:val>
-          <c:smooth val="0"/>
-          <c:extLst>
-            <c:ext xmlns:c16="http://schemas.microsoft.com/office/drawing/2014/chart" uri="{C3380CC4-5D6E-409C-BE32-E72D297353CC}">
-              <c16:uniqueId val="{00000000-6916-423D-97DA-6F94B13A2AC1}"/>
-            </c:ext>
-          </c:extLst>
-        </c:ser>
-        <c:ser>
-          <c:idx val="1"/>
-          <c:order val="1"/>
-          <c:tx>
-            <c:strRef>
-              <c:f>Лист1!$C$1</c:f>
-              <c:strCache>
-                <c:ptCount val="1"/>
-                <c:pt idx="0">
-                  <c:v>Хорд</c:v>
-                </c:pt>
-              </c:strCache>
-            </c:strRef>
-          </c:tx>
-          <c:spPr>
-            <a:ln w="28575" cap="rnd">
-              <a:solidFill>
-                <a:schemeClr val="accent2"/>
-              </a:solidFill>
-              <a:round/>
-            </a:ln>
-            <a:effectLst/>
-          </c:spPr>
-          <c:marker>
-            <c:symbol val="none"/>
-          </c:marker>
-          <c:cat>
-            <c:strRef>
-              <c:f>Лист1!$A$2:$A$4</c:f>
-              <c:strCache>
-                <c:ptCount val="2"/>
-                <c:pt idx="0">
-                  <c:v>Промежуток 1</c:v>
-                </c:pt>
-                <c:pt idx="1">
-                  <c:v>Промежуток 2</c:v>
-                </c:pt>
-              </c:strCache>
-            </c:strRef>
-          </c:cat>
-          <c:val>
-            <c:numRef>
-              <c:f>Лист1!$C$2:$C$4</c:f>
-              <c:numCache>
-                <c:formatCode>General</c:formatCode>
-                <c:ptCount val="3"/>
-                <c:pt idx="0">
-                  <c:v>4</c:v>
-                </c:pt>
-                <c:pt idx="1">
-                  <c:v>6</c:v>
-                </c:pt>
-              </c:numCache>
-            </c:numRef>
-          </c:val>
-          <c:smooth val="0"/>
-          <c:extLst>
-            <c:ext xmlns:c16="http://schemas.microsoft.com/office/drawing/2014/chart" uri="{C3380CC4-5D6E-409C-BE32-E72D297353CC}">
-              <c16:uniqueId val="{00000001-6916-423D-97DA-6F94B13A2AC1}"/>
-            </c:ext>
-          </c:extLst>
-        </c:ser>
-        <c:ser>
-          <c:idx val="2"/>
-          <c:order val="2"/>
-          <c:tx>
-            <c:strRef>
-              <c:f>Лист1!$D$1</c:f>
-              <c:strCache>
-                <c:ptCount val="1"/>
-                <c:pt idx="0">
-                  <c:v>Ньютона</c:v>
-                </c:pt>
-              </c:strCache>
-            </c:strRef>
-          </c:tx>
-          <c:spPr>
-            <a:ln w="28575" cap="rnd">
-              <a:solidFill>
-                <a:schemeClr val="accent3"/>
-              </a:solidFill>
-              <a:round/>
-            </a:ln>
-            <a:effectLst/>
-          </c:spPr>
-          <c:marker>
-            <c:symbol val="none"/>
-          </c:marker>
-          <c:cat>
-            <c:strRef>
-              <c:f>Лист1!$A$2:$A$4</c:f>
-              <c:strCache>
-                <c:ptCount val="2"/>
-                <c:pt idx="0">
-                  <c:v>Промежуток 1</c:v>
-                </c:pt>
-                <c:pt idx="1">
-                  <c:v>Промежуток 2</c:v>
-                </c:pt>
-              </c:strCache>
-            </c:strRef>
-          </c:cat>
-          <c:val>
-            <c:numRef>
-              <c:f>Лист1!$D$2:$D$4</c:f>
-              <c:numCache>
-                <c:formatCode>General</c:formatCode>
-                <c:ptCount val="3"/>
-                <c:pt idx="0">
-                  <c:v>3</c:v>
-                </c:pt>
-                <c:pt idx="1">
-                  <c:v>4</c:v>
-                </c:pt>
-              </c:numCache>
-            </c:numRef>
-          </c:val>
-          <c:smooth val="0"/>
-          <c:extLst>
-            <c:ext xmlns:c16="http://schemas.microsoft.com/office/drawing/2014/chart" uri="{C3380CC4-5D6E-409C-BE32-E72D297353CC}">
-              <c16:uniqueId val="{00000002-6916-423D-97DA-6F94B13A2AC1}"/>
-            </c:ext>
-          </c:extLst>
-        </c:ser>
-        <c:dLbls>
-          <c:showLegendKey val="0"/>
-          <c:showVal val="0"/>
-          <c:showCatName val="0"/>
-          <c:showSerName val="0"/>
-          <c:showPercent val="0"/>
-          <c:showBubbleSize val="0"/>
-        </c:dLbls>
-        <c:smooth val="0"/>
-        <c:axId val="764863839"/>
-        <c:axId val="477935519"/>
-      </c:lineChart>
-      <c:catAx>
-        <c:axId val="764863839"/>
-        <c:scaling>
-          <c:orientation val="minMax"/>
-        </c:scaling>
-        <c:delete val="0"/>
-        <c:axPos val="b"/>
-        <c:numFmt formatCode="General" sourceLinked="1"/>
-        <c:majorTickMark val="none"/>
-        <c:minorTickMark val="none"/>
-        <c:tickLblPos val="nextTo"/>
-        <c:spPr>
-          <a:noFill/>
-          <a:ln w="9525" cap="flat" cmpd="sng" algn="ctr">
-            <a:solidFill>
-              <a:schemeClr val="tx1">
-                <a:lumMod val="15000"/>
-                <a:lumOff val="85000"/>
-              </a:schemeClr>
-            </a:solidFill>
-            <a:round/>
-          </a:ln>
-          <a:effectLst/>
-        </c:spPr>
-        <c:txPr>
-          <a:bodyPr rot="-60000000" spcFirstLastPara="1" vertOverflow="ellipsis" vert="horz" wrap="square" anchor="ctr" anchorCtr="1"/>
-          <a:lstStyle/>
-          <a:p>
-            <a:pPr>
-              <a:defRPr sz="900" b="0" i="0" u="none" strike="noStrike" kern="1200" baseline="0">
-                <a:solidFill>
-                  <a:schemeClr val="tx1">
-                    <a:lumMod val="65000"/>
-                    <a:lumOff val="35000"/>
-                  </a:schemeClr>
-                </a:solidFill>
-                <a:latin typeface="+mn-lt"/>
-                <a:ea typeface="+mn-ea"/>
-                <a:cs typeface="+mn-cs"/>
-              </a:defRPr>
-            </a:pPr>
-            <a:endParaRPr lang="en-RU"/>
-          </a:p>
-        </c:txPr>
-        <c:crossAx val="477935519"/>
-        <c:crosses val="autoZero"/>
-        <c:auto val="1"/>
-        <c:lblAlgn val="ctr"/>
-        <c:lblOffset val="100"/>
-        <c:noMultiLvlLbl val="0"/>
-      </c:catAx>
-      <c:valAx>
-        <c:axId val="477935519"/>
-        <c:scaling>
-          <c:orientation val="minMax"/>
-        </c:scaling>
-        <c:delete val="0"/>
-        <c:axPos val="l"/>
-        <c:majorGridlines>
-          <c:spPr>
-            <a:ln w="9525" cap="flat" cmpd="sng" algn="ctr">
-              <a:solidFill>
-                <a:schemeClr val="tx1">
-                  <a:lumMod val="15000"/>
-                  <a:lumOff val="85000"/>
-                </a:schemeClr>
-              </a:solidFill>
-              <a:round/>
-            </a:ln>
-            <a:effectLst/>
-          </c:spPr>
-        </c:majorGridlines>
-        <c:numFmt formatCode="General" sourceLinked="1"/>
-        <c:majorTickMark val="none"/>
-        <c:minorTickMark val="none"/>
-        <c:tickLblPos val="nextTo"/>
-        <c:spPr>
-          <a:noFill/>
-          <a:ln>
-            <a:noFill/>
-          </a:ln>
-          <a:effectLst/>
-        </c:spPr>
-        <c:txPr>
-          <a:bodyPr rot="-60000000" spcFirstLastPara="1" vertOverflow="ellipsis" vert="horz" wrap="square" anchor="ctr" anchorCtr="1"/>
-          <a:lstStyle/>
-          <a:p>
-            <a:pPr>
-              <a:defRPr sz="900" b="0" i="0" u="none" strike="noStrike" kern="1200" baseline="0">
-                <a:solidFill>
-                  <a:schemeClr val="tx1">
-                    <a:lumMod val="65000"/>
-                    <a:lumOff val="35000"/>
-                  </a:schemeClr>
-                </a:solidFill>
-                <a:latin typeface="+mn-lt"/>
-                <a:ea typeface="+mn-ea"/>
-                <a:cs typeface="+mn-cs"/>
-              </a:defRPr>
-            </a:pPr>
-            <a:endParaRPr lang="en-RU"/>
-          </a:p>
-        </c:txPr>
-        <c:crossAx val="764863839"/>
-        <c:crosses val="autoZero"/>
-        <c:crossBetween val="between"/>
-      </c:valAx>
-      <c:spPr>
-        <a:noFill/>
-        <a:ln>
-          <a:noFill/>
-        </a:ln>
-        <a:effectLst/>
-      </c:spPr>
-    </c:plotArea>
-    <c:legend>
-      <c:legendPos val="b"/>
-      <c:overlay val="0"/>
-      <c:spPr>
-        <a:noFill/>
-        <a:ln>
-          <a:noFill/>
-        </a:ln>
-        <a:effectLst/>
-      </c:spPr>
-      <c:txPr>
-        <a:bodyPr rot="0" spcFirstLastPara="1" vertOverflow="ellipsis" vert="horz" wrap="square" anchor="ctr" anchorCtr="1"/>
-        <a:lstStyle/>
-        <a:p>
-          <a:pPr>
-            <a:defRPr sz="900" b="0" i="0" u="none" strike="noStrike" kern="1200" baseline="0">
-              <a:solidFill>
-                <a:schemeClr val="tx1">
-                  <a:lumMod val="65000"/>
-                  <a:lumOff val="35000"/>
-                </a:schemeClr>
-              </a:solidFill>
-              <a:latin typeface="+mn-lt"/>
-              <a:ea typeface="+mn-ea"/>
-              <a:cs typeface="+mn-cs"/>
-            </a:defRPr>
-          </a:pPr>
-          <a:endParaRPr lang="en-RU"/>
-        </a:p>
-      </c:txPr>
-    </c:legend>
-    <c:plotVisOnly val="1"/>
-    <c:dispBlanksAs val="gap"/>
-    <c:extLst>
-      <c:ext xmlns:c16r3="http://schemas.microsoft.com/office/drawing/2017/03/chart" uri="{56B9EC1D-385E-4148-901F-78D8002777C0}">
-        <c16r3:dataDisplayOptions16>
-          <c16r3:dispNaAsBlank val="1"/>
-        </c16r3:dataDisplayOptions16>
-      </c:ext>
-    </c:extLst>
-    <c:showDLblsOverMax val="0"/>
-  </c:chart>
-  <c:spPr>
-    <a:solidFill>
-      <a:schemeClr val="bg1"/>
-    </a:solidFill>
-    <a:ln w="9525" cap="flat" cmpd="sng" algn="ctr">
-      <a:solidFill>
-        <a:schemeClr val="tx1">
-          <a:lumMod val="15000"/>
-          <a:lumOff val="85000"/>
-        </a:schemeClr>
-      </a:solidFill>
-      <a:round/>
-    </a:ln>
-    <a:effectLst/>
-  </c:spPr>
-  <c:txPr>
-    <a:bodyPr/>
-    <a:lstStyle/>
-    <a:p>
-      <a:pPr>
-        <a:defRPr/>
-      </a:pPr>
-      <a:endParaRPr lang="en-RU"/>
-    </a:p>
-  </c:txPr>
-  <c:externalData r:id="rId3">
-    <c:autoUpdate val="0"/>
-  </c:externalData>
-</c:chartSpace>
-</file>
-
-<file path=word/charts/colors1.xml><?xml version="1.0" encoding="utf-8"?>
-<cs:colorStyle xmlns:cs="http://schemas.microsoft.com/office/drawing/2012/chartStyle" xmlns:a="http://schemas.openxmlformats.org/drawingml/2006/main" meth="cycle" id="10">
-  <a:schemeClr val="accent1"/>
-  <a:schemeClr val="accent2"/>
-  <a:schemeClr val="accent3"/>
-  <a:schemeClr val="accent4"/>
-  <a:schemeClr val="accent5"/>
-  <a:schemeClr val="accent6"/>
-  <cs:variation/>
-  <cs:variation>
-    <a:lumMod val="60000"/>
-  </cs:variation>
-  <cs:variation>
-    <a:lumMod val="80000"/>
-    <a:lumOff val="20000"/>
-  </cs:variation>
-  <cs:variation>
-    <a:lumMod val="80000"/>
-  </cs:variation>
-  <cs:variation>
-    <a:lumMod val="60000"/>
-    <a:lumOff val="40000"/>
-  </cs:variation>
-  <cs:variation>
-    <a:lumMod val="50000"/>
-  </cs:variation>
-  <cs:variation>
-    <a:lumMod val="70000"/>
-    <a:lumOff val="30000"/>
-  </cs:variation>
-  <cs:variation>
-    <a:lumMod val="70000"/>
-  </cs:variation>
-  <cs:variation>
-    <a:lumMod val="50000"/>
-    <a:lumOff val="50000"/>
-  </cs:variation>
-</cs:colorStyle>
-</file>
-
-<file path=word/charts/style1.xml><?xml version="1.0" encoding="utf-8"?>
-<cs:chartStyle xmlns:cs="http://schemas.microsoft.com/office/drawing/2012/chartStyle" xmlns:a="http://schemas.openxmlformats.org/drawingml/2006/main" id="227">
-  <cs:axisTitle>
-    <cs:lnRef idx="0"/>
-    <cs:fillRef idx="0"/>
-    <cs:effectRef idx="0"/>
-    <cs:fontRef idx="minor">
-      <a:schemeClr val="tx1">
-        <a:lumMod val="65000"/>
-        <a:lumOff val="35000"/>
-      </a:schemeClr>
-    </cs:fontRef>
-    <cs:defRPr sz="1000" kern="1200"/>
-  </cs:axisTitle>
-  <cs:categoryAxis>
-    <cs:lnRef idx="0"/>
-    <cs:fillRef idx="0"/>
-    <cs:effectRef idx="0"/>
-    <cs:fontRef idx="minor">
-      <a:schemeClr val="tx1">
-        <a:lumMod val="65000"/>
-        <a:lumOff val="35000"/>
-      </a:schemeClr>
-    </cs:fontRef>
-    <cs:spPr>
-      <a:ln w="9525" cap="flat" cmpd="sng" algn="ctr">
-        <a:solidFill>
-          <a:schemeClr val="tx1">
-            <a:lumMod val="15000"/>
-            <a:lumOff val="85000"/>
-          </a:schemeClr>
-        </a:solidFill>
-        <a:round/>
-      </a:ln>
-    </cs:spPr>
-    <cs:defRPr sz="900" kern="1200"/>
-  </cs:categoryAxis>
-  <cs:chartArea mods="allowNoFillOverride allowNoLineOverride">
-    <cs:lnRef idx="0"/>
-    <cs:fillRef idx="0"/>
-    <cs:effectRef idx="0"/>
-    <cs:fontRef idx="minor">
-      <a:schemeClr val="tx1"/>
-    </cs:fontRef>
-    <cs:spPr>
-      <a:solidFill>
-        <a:schemeClr val="bg1"/>
-      </a:solidFill>
-      <a:ln w="9525" cap="flat" cmpd="sng" algn="ctr">
-        <a:solidFill>
-          <a:schemeClr val="tx1">
-            <a:lumMod val="15000"/>
-            <a:lumOff val="85000"/>
-          </a:schemeClr>
-        </a:solidFill>
-        <a:round/>
-      </a:ln>
-    </cs:spPr>
-    <cs:defRPr sz="1000" kern="1200"/>
-  </cs:chartArea>
-  <cs:dataLabel>
-    <cs:lnRef idx="0"/>
-    <cs:fillRef idx="0"/>
-    <cs:effectRef idx="0"/>
-    <cs:fontRef idx="minor">
-      <a:schemeClr val="tx1">
-        <a:lumMod val="75000"/>
-        <a:lumOff val="25000"/>
-      </a:schemeClr>
-    </cs:fontRef>
-    <cs:defRPr sz="900" kern="1200"/>
-  </cs:dataLabel>
-  <cs:dataLabelCallout>
-    <cs:lnRef idx="0"/>
-    <cs:fillRef idx="0"/>
-    <cs:effectRef idx="0"/>
-    <cs:fontRef idx="minor">
-      <a:schemeClr val="dk1">
-        <a:lumMod val="65000"/>
-        <a:lumOff val="35000"/>
-      </a:schemeClr>
-    </cs:fontRef>
-    <cs:spPr>
-      <a:solidFill>
-        <a:schemeClr val="lt1"/>
-      </a:solidFill>
-      <a:ln>
-        <a:solidFill>
-          <a:schemeClr val="dk1">
-            <a:lumMod val="25000"/>
-            <a:lumOff val="75000"/>
-          </a:schemeClr>
-        </a:solidFill>
-      </a:ln>
-    </cs:spPr>
-    <cs:defRPr sz="900" kern="1200"/>
-    <cs:bodyPr rot="0" spcFirstLastPara="1" vertOverflow="clip" horzOverflow="clip" vert="horz" wrap="square" lIns="36576" tIns="18288" rIns="36576" bIns="18288" anchor="ctr" anchorCtr="1">
-      <a:spAutoFit/>
-    </cs:bodyPr>
-  </cs:dataLabelCallout>
-  <cs:dataPoint>
-    <cs:lnRef idx="0"/>
-    <cs:fillRef idx="1">
-      <cs:styleClr val="auto"/>
-    </cs:fillRef>
-    <cs:effectRef idx="0"/>
-    <cs:fontRef idx="minor">
-      <a:schemeClr val="tx1"/>
-    </cs:fontRef>
-    <cs:spPr>
-      <a:solidFill>
-        <a:schemeClr val="phClr"/>
-      </a:solidFill>
-    </cs:spPr>
-  </cs:dataPoint>
-  <cs:dataPoint3D>
-    <cs:lnRef idx="0"/>
-    <cs:fillRef idx="1">
-      <cs:styleClr val="auto"/>
-    </cs:fillRef>
-    <cs:effectRef idx="0"/>
-    <cs:fontRef idx="minor">
-      <a:schemeClr val="tx1"/>
-    </cs:fontRef>
-    <cs:spPr>
-      <a:solidFill>
-        <a:schemeClr val="phClr"/>
-      </a:solidFill>
-    </cs:spPr>
-  </cs:dataPoint3D>
-  <cs:dataPointLine>
-    <cs:lnRef idx="0">
-      <cs:styleClr val="auto"/>
-    </cs:lnRef>
-    <cs:fillRef idx="1"/>
-    <cs:effectRef idx="0"/>
-    <cs:fontRef idx="minor">
-      <a:schemeClr val="tx1"/>
-    </cs:fontRef>
-    <cs:spPr>
-      <a:ln w="28575" cap="rnd">
-        <a:solidFill>
-          <a:schemeClr val="phClr"/>
-        </a:solidFill>
-        <a:round/>
-      </a:ln>
-    </cs:spPr>
-  </cs:dataPointLine>
-  <cs:dataPointMarker>
-    <cs:lnRef idx="0">
-      <cs:styleClr val="auto"/>
-    </cs:lnRef>
-    <cs:fillRef idx="1">
-      <cs:styleClr val="auto"/>
-    </cs:fillRef>
-    <cs:effectRef idx="0"/>
-    <cs:fontRef idx="minor">
-      <a:schemeClr val="tx1"/>
-    </cs:fontRef>
-    <cs:spPr>
-      <a:solidFill>
-        <a:schemeClr val="phClr"/>
-      </a:solidFill>
-      <a:ln w="9525">
-        <a:solidFill>
-          <a:schemeClr val="phClr"/>
-        </a:solidFill>
-      </a:ln>
-    </cs:spPr>
-  </cs:dataPointMarker>
-  <cs:dataPointMarkerLayout symbol="circle" size="5"/>
-  <cs:dataPointWireframe>
-    <cs:lnRef idx="0">
-      <cs:styleClr val="auto"/>
-    </cs:lnRef>
-    <cs:fillRef idx="1"/>
-    <cs:effectRef idx="0"/>
-    <cs:fontRef idx="minor">
-      <a:schemeClr val="tx1"/>
-    </cs:fontRef>
-    <cs:spPr>
-      <a:ln w="9525" cap="rnd">
-        <a:solidFill>
-          <a:schemeClr val="phClr"/>
-        </a:solidFill>
-        <a:round/>
-      </a:ln>
-    </cs:spPr>
-  </cs:dataPointWireframe>
-  <cs:dataTable>
-    <cs:lnRef idx="0"/>
-    <cs:fillRef idx="0"/>
-    <cs:effectRef idx="0"/>
-    <cs:fontRef idx="minor">
-      <a:schemeClr val="tx1">
-        <a:lumMod val="65000"/>
-        <a:lumOff val="35000"/>
-      </a:schemeClr>
-    </cs:fontRef>
-    <cs:spPr>
-      <a:noFill/>
-      <a:ln w="9525" cap="flat" cmpd="sng" algn="ctr">
-        <a:solidFill>
-          <a:schemeClr val="tx1">
-            <a:lumMod val="15000"/>
-            <a:lumOff val="85000"/>
-          </a:schemeClr>
-        </a:solidFill>
-        <a:round/>
-      </a:ln>
-    </cs:spPr>
-    <cs:defRPr sz="900" kern="1200"/>
-  </cs:dataTable>
-  <cs:downBar>
-    <cs:lnRef idx="0"/>
-    <cs:fillRef idx="0"/>
-    <cs:effectRef idx="0"/>
-    <cs:fontRef idx="minor">
-      <a:schemeClr val="dk1"/>
-    </cs:fontRef>
-    <cs:spPr>
-      <a:solidFill>
-        <a:schemeClr val="dk1">
-          <a:lumMod val="65000"/>
-          <a:lumOff val="35000"/>
-        </a:schemeClr>
-      </a:solidFill>
-      <a:ln w="9525">
-        <a:solidFill>
-          <a:schemeClr val="tx1">
-            <a:lumMod val="65000"/>
-            <a:lumOff val="35000"/>
-          </a:schemeClr>
-        </a:solidFill>
-      </a:ln>
-    </cs:spPr>
-  </cs:downBar>
-  <cs:dropLine>
-    <cs:lnRef idx="0"/>
-    <cs:fillRef idx="0"/>
-    <cs:effectRef idx="0"/>
-    <cs:fontRef idx="minor">
-      <a:schemeClr val="tx1"/>
-    </cs:fontRef>
-    <cs:spPr>
-      <a:ln w="9525" cap="flat" cmpd="sng" algn="ctr">
-        <a:solidFill>
-          <a:schemeClr val="tx1">
-            <a:lumMod val="35000"/>
-            <a:lumOff val="65000"/>
-          </a:schemeClr>
-        </a:solidFill>
-        <a:round/>
-      </a:ln>
-    </cs:spPr>
-  </cs:dropLine>
-  <cs:errorBar>
-    <cs:lnRef idx="0"/>
-    <cs:fillRef idx="0"/>
-    <cs:effectRef idx="0"/>
-    <cs:fontRef idx="minor">
-      <a:schemeClr val="tx1"/>
-    </cs:fontRef>
-    <cs:spPr>
-      <a:ln w="9525" cap="flat" cmpd="sng" algn="ctr">
-        <a:solidFill>
-          <a:schemeClr val="tx1">
-            <a:lumMod val="65000"/>
-            <a:lumOff val="35000"/>
-          </a:schemeClr>
-        </a:solidFill>
-        <a:round/>
-      </a:ln>
-    </cs:spPr>
-  </cs:errorBar>
-  <cs:floor>
-    <cs:lnRef idx="0"/>
-    <cs:fillRef idx="0"/>
-    <cs:effectRef idx="0"/>
-    <cs:fontRef idx="minor">
-      <a:schemeClr val="tx1"/>
-    </cs:fontRef>
-    <cs:spPr>
-      <a:noFill/>
-      <a:ln>
-        <a:noFill/>
-      </a:ln>
-    </cs:spPr>
-  </cs:floor>
-  <cs:gridlineMajor>
-    <cs:lnRef idx="0"/>
-    <cs:fillRef idx="0"/>
-    <cs:effectRef idx="0"/>
-    <cs:fontRef idx="minor">
-      <a:schemeClr val="tx1"/>
-    </cs:fontRef>
-    <cs:spPr>
-      <a:ln w="9525" cap="flat" cmpd="sng" algn="ctr">
-        <a:solidFill>
-          <a:schemeClr val="tx1">
-            <a:lumMod val="15000"/>
-            <a:lumOff val="85000"/>
-          </a:schemeClr>
-        </a:solidFill>
-        <a:round/>
-      </a:ln>
-    </cs:spPr>
-  </cs:gridlineMajor>
-  <cs:gridlineMinor>
-    <cs:lnRef idx="0"/>
-    <cs:fillRef idx="0"/>
-    <cs:effectRef idx="0"/>
-    <cs:fontRef idx="minor">
-      <a:schemeClr val="tx1"/>
-    </cs:fontRef>
-    <cs:spPr>
-      <a:ln w="9525" cap="flat" cmpd="sng" algn="ctr">
-        <a:solidFill>
-          <a:schemeClr val="tx1">
-            <a:lumMod val="5000"/>
-            <a:lumOff val="95000"/>
-          </a:schemeClr>
-        </a:solidFill>
-        <a:round/>
-      </a:ln>
-    </cs:spPr>
-  </cs:gridlineMinor>
-  <cs:hiLoLine>
-    <cs:lnRef idx="0"/>
-    <cs:fillRef idx="0"/>
-    <cs:effectRef idx="0"/>
-    <cs:fontRef idx="minor">
-      <a:schemeClr val="tx1"/>
-    </cs:fontRef>
-    <cs:spPr>
-      <a:ln w="9525" cap="flat" cmpd="sng" algn="ctr">
-        <a:solidFill>
-          <a:schemeClr val="tx1">
-            <a:lumMod val="75000"/>
-            <a:lumOff val="25000"/>
-          </a:schemeClr>
-        </a:solidFill>
-        <a:round/>
-      </a:ln>
-    </cs:spPr>
-  </cs:hiLoLine>
-  <cs:leaderLine>
-    <cs:lnRef idx="0"/>
-    <cs:fillRef idx="0"/>
-    <cs:effectRef idx="0"/>
-    <cs:fontRef idx="minor">
-      <a:schemeClr val="tx1"/>
-    </cs:fontRef>
-    <cs:spPr>
-      <a:ln w="9525" cap="flat" cmpd="sng" algn="ctr">
-        <a:solidFill>
-          <a:schemeClr val="tx1">
-            <a:lumMod val="35000"/>
-            <a:lumOff val="65000"/>
-          </a:schemeClr>
-        </a:solidFill>
-        <a:round/>
-      </a:ln>
-    </cs:spPr>
-  </cs:leaderLine>
-  <cs:legend>
-    <cs:lnRef idx="0"/>
-    <cs:fillRef idx="0"/>
-    <cs:effectRef idx="0"/>
-    <cs:fontRef idx="minor">
-      <a:schemeClr val="tx1">
-        <a:lumMod val="65000"/>
-        <a:lumOff val="35000"/>
-      </a:schemeClr>
-    </cs:fontRef>
-    <cs:defRPr sz="900" kern="1200"/>
-  </cs:legend>
-  <cs:plotArea mods="allowNoFillOverride allowNoLineOverride">
-    <cs:lnRef idx="0"/>
-    <cs:fillRef idx="0"/>
-    <cs:effectRef idx="0"/>
-    <cs:fontRef idx="minor">
-      <a:schemeClr val="tx1"/>
-    </cs:fontRef>
-  </cs:plotArea>
-  <cs:plotArea3D mods="allowNoFillOverride allowNoLineOverride">
-    <cs:lnRef idx="0"/>
-    <cs:fillRef idx="0"/>
-    <cs:effectRef idx="0"/>
-    <cs:fontRef idx="minor">
-      <a:schemeClr val="tx1"/>
-    </cs:fontRef>
-  </cs:plotArea3D>
-  <cs:seriesAxis>
-    <cs:lnRef idx="0"/>
-    <cs:fillRef idx="0"/>
-    <cs:effectRef idx="0"/>
-    <cs:fontRef idx="minor">
-      <a:schemeClr val="tx1">
-        <a:lumMod val="65000"/>
-        <a:lumOff val="35000"/>
-      </a:schemeClr>
-    </cs:fontRef>
-    <cs:defRPr sz="900" kern="1200"/>
-  </cs:seriesAxis>
-  <cs:seriesLine>
-    <cs:lnRef idx="0"/>
-    <cs:fillRef idx="0"/>
-    <cs:effectRef idx="0"/>
-    <cs:fontRef idx="minor">
-      <a:schemeClr val="tx1"/>
-    </cs:fontRef>
-    <cs:spPr>
-      <a:ln w="9525" cap="flat" cmpd="sng" algn="ctr">
-        <a:solidFill>
-          <a:schemeClr val="tx1">
-            <a:lumMod val="35000"/>
-            <a:lumOff val="65000"/>
-          </a:schemeClr>
-        </a:solidFill>
-        <a:round/>
-      </a:ln>
-    </cs:spPr>
-  </cs:seriesLine>
-  <cs:title>
-    <cs:lnRef idx="0"/>
-    <cs:fillRef idx="0"/>
-    <cs:effectRef idx="0"/>
-    <cs:fontRef idx="minor">
-      <a:schemeClr val="tx1">
-        <a:lumMod val="65000"/>
-        <a:lumOff val="35000"/>
-      </a:schemeClr>
-    </cs:fontRef>
-    <cs:defRPr sz="1400" b="0" kern="1200" spc="0" baseline="0"/>
-  </cs:title>
-  <cs:trendline>
-    <cs:lnRef idx="0">
-      <cs:styleClr val="auto"/>
-    </cs:lnRef>
-    <cs:fillRef idx="0"/>
-    <cs:effectRef idx="0"/>
-    <cs:fontRef idx="minor">
-      <a:schemeClr val="tx1"/>
-    </cs:fontRef>
-    <cs:spPr>
-      <a:ln w="19050" cap="rnd">
-        <a:solidFill>
-          <a:schemeClr val="phClr"/>
-        </a:solidFill>
-        <a:prstDash val="sysDot"/>
-      </a:ln>
-    </cs:spPr>
-  </cs:trendline>
-  <cs:trendlineLabel>
-    <cs:lnRef idx="0"/>
-    <cs:fillRef idx="0"/>
-    <cs:effectRef idx="0"/>
-    <cs:fontRef idx="minor">
-      <a:schemeClr val="tx1">
-        <a:lumMod val="65000"/>
-        <a:lumOff val="35000"/>
-      </a:schemeClr>
-    </cs:fontRef>
-    <cs:defRPr sz="900" kern="1200"/>
-  </cs:trendlineLabel>
-  <cs:upBar>
-    <cs:lnRef idx="0"/>
-    <cs:fillRef idx="0"/>
-    <cs:effectRef idx="0"/>
-    <cs:fontRef idx="minor">
-      <a:schemeClr val="dk1"/>
-    </cs:fontRef>
-    <cs:spPr>
-      <a:solidFill>
-        <a:schemeClr val="lt1"/>
-      </a:solidFill>
-      <a:ln w="9525">
-        <a:solidFill>
-          <a:schemeClr val="tx1">
-            <a:lumMod val="15000"/>
-            <a:lumOff val="85000"/>
-          </a:schemeClr>
-        </a:solidFill>
-      </a:ln>
-    </cs:spPr>
-  </cs:upBar>
-  <cs:valueAxis>
-    <cs:lnRef idx="0"/>
-    <cs:fillRef idx="0"/>
-    <cs:effectRef idx="0"/>
-    <cs:fontRef idx="minor">
-      <a:schemeClr val="tx1">
-        <a:lumMod val="65000"/>
-        <a:lumOff val="35000"/>
-      </a:schemeClr>
-    </cs:fontRef>
-    <cs:defRPr sz="900" kern="1200"/>
-  </cs:valueAxis>
-  <cs:wall>
-    <cs:lnRef idx="0"/>
-    <cs:fillRef idx="0"/>
-    <cs:effectRef idx="0"/>
-    <cs:fontRef idx="minor">
-      <a:schemeClr val="tx1"/>
-    </cs:fontRef>
-    <cs:spPr>
-      <a:noFill/>
-      <a:ln>
-        <a:noFill/>
-      </a:ln>
-    </cs:spPr>
-  </cs:wall>
-</cs:chartStyle>
-</file>
-
 <file path=word/theme/theme1.xml><?xml version="1.0" encoding="utf-8"?>
 <a:theme xmlns:a="http://schemas.openxmlformats.org/drawingml/2006/main" name="Тема Office">
   <a:themeElements>

</xml_diff>